<commit_message>
objective 1C method write-up complete
</commit_message>
<xml_diff>
--- a/Methods.docx
+++ b/Methods.docx
@@ -204,7 +204,15 @@
         <w:t xml:space="preserve">This project was developed using an agile methodology. </w:t>
       </w:r>
       <w:r>
-        <w:t>Specifically, each major objective was run in an iterative loop of design, implementation and testing. This ensured each objective was completed to a good quality before moving o</w:t>
+        <w:t xml:space="preserve">Specifically, each major objective was run in an iterative loop of design, </w:t>
+      </w:r>
+      <w:proofErr w:type="gramStart"/>
+      <w:r>
+        <w:t>implementation</w:t>
+      </w:r>
+      <w:proofErr w:type="gramEnd"/>
+      <w:r>
+        <w:t xml:space="preserve"> and testing. This ensured each objective was completed to a good quality before moving o</w:t>
       </w:r>
       <w:r>
         <w:t>n</w:t>
@@ -253,7 +261,15 @@
     </w:p>
     <w:p>
       <w:r>
-        <w:t xml:space="preserve">To track the progress of the project I designed a work plan in the form of a Gantt chart and this was updated regularly to reflect the progress made on the project. Coinciding with the agile methodology, there was a reflection every weekend to ensure I was on target with the project and if I wasn`t, I could move some of the objectives around and rethink my work plan. This allowed me to be flexible and still complete the project to a high degree. </w:t>
+        <w:t xml:space="preserve">To track the progress of the project I designed a work plan in the form of a Gantt </w:t>
+      </w:r>
+      <w:proofErr w:type="gramStart"/>
+      <w:r>
+        <w:t>chart</w:t>
+      </w:r>
+      <w:proofErr w:type="gramEnd"/>
+      <w:r>
+        <w:t xml:space="preserve"> and this was updated regularly to reflect the progress made on the project. Coinciding with the agile methodology, there was a reflection every weekend to ensure I was on target with the project and if I wasn`t, I could move some of the objectives around and rethink my work plan. This allowed me to be flexible and still complete the project to a high degree. </w:t>
       </w:r>
     </w:p>
     <w:p>
@@ -270,8 +286,304 @@
       </w:r>
     </w:p>
     <w:p/>
-    <w:p/>
-    <w:p/>
+    <w:p>
+      <w:r>
+        <w:t xml:space="preserve">Objective 1C </w:t>
+      </w:r>
+    </w:p>
+    <w:p>
+      <w:r>
+        <w:rPr>
+          <w:noProof/>
+        </w:rPr>
+        <w:drawing>
+          <wp:anchor distT="0" distB="0" distL="114300" distR="114300" simplePos="0" relativeHeight="251658240" behindDoc="0" locked="0" layoutInCell="1" allowOverlap="1" wp14:anchorId="27DA6645" wp14:editId="51B3B18B">
+            <wp:simplePos x="0" y="0"/>
+            <wp:positionH relativeFrom="margin">
+              <wp:align>right</wp:align>
+            </wp:positionH>
+            <wp:positionV relativeFrom="paragraph">
+              <wp:posOffset>779780</wp:posOffset>
+            </wp:positionV>
+            <wp:extent cx="1932305" cy="3268345"/>
+            <wp:effectExtent l="0" t="1270" r="9525" b="9525"/>
+            <wp:wrapSquare wrapText="bothSides"/>
+            <wp:docPr id="1" name="Picture 1" descr="Diagram&#10;&#10;Description automatically generated"/>
+            <wp:cNvGraphicFramePr>
+              <a:graphicFrameLocks xmlns:a="http://schemas.openxmlformats.org/drawingml/2006/main" noChangeAspect="1"/>
+            </wp:cNvGraphicFramePr>
+            <a:graphic xmlns:a="http://schemas.openxmlformats.org/drawingml/2006/main">
+              <a:graphicData uri="http://schemas.openxmlformats.org/drawingml/2006/picture">
+                <pic:pic xmlns:pic="http://schemas.openxmlformats.org/drawingml/2006/picture">
+                  <pic:nvPicPr>
+                    <pic:cNvPr id="1" name="Picture 1" descr="Diagram&#10;&#10;Description automatically generated"/>
+                    <pic:cNvPicPr/>
+                  </pic:nvPicPr>
+                  <pic:blipFill rotWithShape="1">
+                    <a:blip r:embed="rId5" cstate="print">
+                      <a:extLst>
+                        <a:ext uri="{28A0092B-C50C-407E-A947-70E740481C1C}">
+                          <a14:useLocalDpi xmlns:a14="http://schemas.microsoft.com/office/drawing/2010/main" val="0"/>
+                        </a:ext>
+                      </a:extLst>
+                    </a:blip>
+                    <a:srcRect l="10935" r="44849" b="295"/>
+                    <a:stretch/>
+                  </pic:blipFill>
+                  <pic:spPr bwMode="auto">
+                    <a:xfrm rot="5400000">
+                      <a:off x="0" y="0"/>
+                      <a:ext cx="1932305" cy="3268345"/>
+                    </a:xfrm>
+                    <a:prstGeom prst="rect">
+                      <a:avLst/>
+                    </a:prstGeom>
+                    <a:ln>
+                      <a:noFill/>
+                    </a:ln>
+                    <a:extLst>
+                      <a:ext uri="{53640926-AAD7-44D8-BBD7-CCE9431645EC}">
+                        <a14:shadowObscured xmlns:a14="http://schemas.microsoft.com/office/drawing/2010/main"/>
+                      </a:ext>
+                    </a:extLst>
+                  </pic:spPr>
+                </pic:pic>
+              </a:graphicData>
+            </a:graphic>
+            <wp14:sizeRelH relativeFrom="page">
+              <wp14:pctWidth>0</wp14:pctWidth>
+            </wp14:sizeRelH>
+            <wp14:sizeRelV relativeFrom="page">
+              <wp14:pctHeight>0</wp14:pctHeight>
+            </wp14:sizeRelV>
+          </wp:anchor>
+        </w:drawing>
+      </w:r>
+      <w:r>
+        <w:rPr>
+          <w:noProof/>
+        </w:rPr>
+        <mc:AlternateContent>
+          <mc:Choice Requires="wps">
+            <w:drawing>
+              <wp:anchor distT="45720" distB="45720" distL="114300" distR="114300" simplePos="0" relativeHeight="251660288" behindDoc="0" locked="0" layoutInCell="1" allowOverlap="1" wp14:anchorId="7C4DDA54" wp14:editId="2C61F0FC">
+                <wp:simplePos x="0" y="0"/>
+                <wp:positionH relativeFrom="margin">
+                  <wp:align>right</wp:align>
+                </wp:positionH>
+                <wp:positionV relativeFrom="paragraph">
+                  <wp:posOffset>3394710</wp:posOffset>
+                </wp:positionV>
+                <wp:extent cx="3276600" cy="501650"/>
+                <wp:effectExtent l="0" t="0" r="19050" b="12700"/>
+                <wp:wrapSquare wrapText="bothSides"/>
+                <wp:docPr id="217" name="Text Box 2"/>
+                <wp:cNvGraphicFramePr>
+                  <a:graphicFrameLocks xmlns:a="http://schemas.openxmlformats.org/drawingml/2006/main"/>
+                </wp:cNvGraphicFramePr>
+                <a:graphic xmlns:a="http://schemas.openxmlformats.org/drawingml/2006/main">
+                  <a:graphicData uri="http://schemas.microsoft.com/office/word/2010/wordprocessingShape">
+                    <wps:wsp>
+                      <wps:cNvSpPr txBox="1">
+                        <a:spLocks noChangeArrowheads="1"/>
+                      </wps:cNvSpPr>
+                      <wps:spPr bwMode="auto">
+                        <a:xfrm>
+                          <a:off x="0" y="0"/>
+                          <a:ext cx="3276600" cy="501650"/>
+                        </a:xfrm>
+                        <a:prstGeom prst="rect">
+                          <a:avLst/>
+                        </a:prstGeom>
+                        <a:solidFill>
+                          <a:srgbClr val="FFFFFF"/>
+                        </a:solidFill>
+                        <a:ln w="9525">
+                          <a:solidFill>
+                            <a:srgbClr val="000000"/>
+                          </a:solidFill>
+                          <a:miter lim="800000"/>
+                          <a:headEnd/>
+                          <a:tailEnd/>
+                        </a:ln>
+                      </wps:spPr>
+                      <wps:txbx>
+                        <w:txbxContent>
+                          <w:p>
+                            <w:pPr>
+                              <w:rPr>
+                                <w:sz w:val="16"/>
+                                <w:szCs w:val="16"/>
+                              </w:rPr>
+                            </w:pPr>
+                            <w:r>
+                              <w:rPr>
+                                <w:sz w:val="16"/>
+                                <w:szCs w:val="16"/>
+                              </w:rPr>
+                              <w:t xml:space="preserve">An example of an </w:t>
+                            </w:r>
+                            <w:r>
+                              <w:rPr>
+                                <w:sz w:val="16"/>
+                                <w:szCs w:val="16"/>
+                              </w:rPr>
+                              <w:t>Enemy Vision Cone.</w:t>
+                            </w:r>
+                            <w:r>
+                              <w:rPr>
+                                <w:sz w:val="16"/>
+                                <w:szCs w:val="16"/>
+                              </w:rPr>
+                              <w:t xml:space="preserve"> </w:t>
+                            </w:r>
+                            <w:r>
+                              <w:rPr>
+                                <w:sz w:val="16"/>
+                                <w:szCs w:val="16"/>
+                              </w:rPr>
+                              <w:t xml:space="preserve">15 vision zones, split into 5 zone types. </w:t>
+                            </w:r>
+                            <w:r>
+                              <w:rPr>
+                                <w:sz w:val="16"/>
+                                <w:szCs w:val="16"/>
+                              </w:rPr>
+                              <w:t xml:space="preserve"> </w:t>
+                            </w:r>
+                            <w:r>
+                              <w:rPr>
+                                <w:sz w:val="16"/>
+                                <w:szCs w:val="16"/>
+                              </w:rPr>
+                              <w:t>The higher the zone type, the slower the detection.</w:t>
+                            </w:r>
+                            <w:r>
+                              <w:rPr>
+                                <w:sz w:val="16"/>
+                                <w:szCs w:val="16"/>
+                              </w:rPr>
+                              <w:t xml:space="preserve"> </w:t>
+                            </w:r>
+                            <w:r>
+                              <w:rPr>
+                                <w:sz w:val="16"/>
+                                <w:szCs w:val="16"/>
+                              </w:rPr>
+                              <w:t>'a', 'b' and 'c' are the close, medium and wide angles respectively.</w:t>
+                            </w:r>
+                          </w:p>
+                        </w:txbxContent>
+                      </wps:txbx>
+                      <wps:bodyPr rot="0" vert="horz" wrap="square" lIns="91440" tIns="45720" rIns="91440" bIns="45720" anchor="t" anchorCtr="0">
+                        <a:noAutofit/>
+                      </wps:bodyPr>
+                    </wps:wsp>
+                  </a:graphicData>
+                </a:graphic>
+                <wp14:sizeRelH relativeFrom="margin">
+                  <wp14:pctWidth>0</wp14:pctWidth>
+                </wp14:sizeRelH>
+                <wp14:sizeRelV relativeFrom="margin">
+                  <wp14:pctHeight>0</wp14:pctHeight>
+                </wp14:sizeRelV>
+              </wp:anchor>
+            </w:drawing>
+          </mc:Choice>
+          <mc:Fallback>
+            <w:pict>
+              <v:shapetype w14:anchorId="7C4DDA54" id="_x0000_t202" coordsize="21600,21600" o:spt="202" path="m,l,21600r21600,l21600,xe">
+                <v:stroke joinstyle="miter"/>
+                <v:path gradientshapeok="t" o:connecttype="rect"/>
+              </v:shapetype>
+              <v:shape id="Text Box 2" o:spid="_x0000_s1026" type="#_x0000_t202" style="position:absolute;margin-left:206.8pt;margin-top:267.3pt;width:258pt;height:39.5pt;z-index:251660288;visibility:visible;mso-wrap-style:square;mso-width-percent:0;mso-height-percent:0;mso-wrap-distance-left:9pt;mso-wrap-distance-top:3.6pt;mso-wrap-distance-right:9pt;mso-wrap-distance-bottom:3.6pt;mso-position-horizontal:right;mso-position-horizontal-relative:margin;mso-position-vertical:absolute;mso-position-vertical-relative:text;mso-width-percent:0;mso-height-percent:0;mso-width-relative:margin;mso-height-relative:margin;v-text-anchor:top" o:gfxdata="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">
+                <v:textbox>
+                  <w:txbxContent>
+                    <w:p>
+                      <w:pPr>
+                        <w:rPr>
+                          <w:sz w:val="16"/>
+                          <w:szCs w:val="16"/>
+                        </w:rPr>
+                      </w:pPr>
+                      <w:r>
+                        <w:rPr>
+                          <w:sz w:val="16"/>
+                          <w:szCs w:val="16"/>
+                        </w:rPr>
+                        <w:t xml:space="preserve">An example of an </w:t>
+                      </w:r>
+                      <w:r>
+                        <w:rPr>
+                          <w:sz w:val="16"/>
+                          <w:szCs w:val="16"/>
+                        </w:rPr>
+                        <w:t>Enemy Vision Cone.</w:t>
+                      </w:r>
+                      <w:r>
+                        <w:rPr>
+                          <w:sz w:val="16"/>
+                          <w:szCs w:val="16"/>
+                        </w:rPr>
+                        <w:t xml:space="preserve"> </w:t>
+                      </w:r>
+                      <w:r>
+                        <w:rPr>
+                          <w:sz w:val="16"/>
+                          <w:szCs w:val="16"/>
+                        </w:rPr>
+                        <w:t xml:space="preserve">15 vision zones, split into 5 zone types. </w:t>
+                      </w:r>
+                      <w:r>
+                        <w:rPr>
+                          <w:sz w:val="16"/>
+                          <w:szCs w:val="16"/>
+                        </w:rPr>
+                        <w:t xml:space="preserve"> </w:t>
+                      </w:r>
+                      <w:r>
+                        <w:rPr>
+                          <w:sz w:val="16"/>
+                          <w:szCs w:val="16"/>
+                        </w:rPr>
+                        <w:t>The higher the zone type, the slower the detection.</w:t>
+                      </w:r>
+                      <w:r>
+                        <w:rPr>
+                          <w:sz w:val="16"/>
+                          <w:szCs w:val="16"/>
+                        </w:rPr>
+                        <w:t xml:space="preserve"> </w:t>
+                      </w:r>
+                      <w:r>
+                        <w:rPr>
+                          <w:sz w:val="16"/>
+                          <w:szCs w:val="16"/>
+                        </w:rPr>
+                        <w:t>'a', 'b' and 'c' are the close, medium and wide angles respectively.</w:t>
+                      </w:r>
+                    </w:p>
+                  </w:txbxContent>
+                </v:textbox>
+                <w10:wrap type="square" anchorx="margin"/>
+              </v:shape>
+            </w:pict>
+          </mc:Fallback>
+        </mc:AlternateContent>
+      </w:r>
+      <w:r>
+        <w:t xml:space="preserve">The first objective was to implement the enemy`s ability to slowly detect the player over time. This was done by first implementing some basic detection. This was achieved by performing a raycast from the enemy to the player and checking that the player was within a certain view angle relative to the enemy`s forward vector(ensuring the player was in front of the enemy). The next step was to check that the player was within a certain range of the enemy and that there were no obstacles in the way. </w:t>
+      </w:r>
+      <w:r>
+        <w:t>To implement a more in-depth system, the enemy would have to slowly detect the player over time. To implement this, split the enemy`s view cone into different zones. This was done by first splitting the view cone into 3 different angles, wide, medium and close. The smaller the angle, the faster the player should be detected. The next step is to add 3 distinct ranges within the view cone. This allows for the player to be detected slower when they are further out from the enemy. with 15 distinct zones categorised into 5 zone types within the enemy`s view cone, all that is left to do is set a timer for each zone type to detect the player at a different speed</w:t>
+      </w:r>
+      <w:r>
+        <w:t xml:space="preserve"> depending on</w:t>
+      </w:r>
+      <w:r>
+        <w:t xml:space="preserve"> what zone the player occupies in the cone. </w:t>
+      </w:r>
+    </w:p>
     <w:p/>
     <w:p/>
     <w:p/>

</xml_diff>